<commit_message>
Corrección de una coma
</commit_message>
<xml_diff>
--- a/Unidad 4/PROYECTO FINAL - Stone Tech Unity State.docx
+++ b/Unidad 4/PROYECTO FINAL - Stone Tech Unity State.docx
@@ -75,7 +75,6 @@
           <w:lang w:val="en-US"/>
         </w:rPr>
       </w:pPr>
-      <w:proofErr w:type="spellStart"/>
       <w:r>
         <w:rPr>
           <w:rFonts w:ascii="Times New Roman" w:hAnsi="Times New Roman" w:cs="Times New Roman"/>
@@ -85,19 +84,7 @@
           <w:szCs w:val="24"/>
           <w:lang w:val="en-US"/>
         </w:rPr>
-        <w:t>Auditoría</w:t>
-      </w:r>
-      <w:proofErr w:type="spellEnd"/>
-      <w:r>
-        <w:rPr>
-          <w:rFonts w:ascii="Times New Roman" w:hAnsi="Times New Roman" w:cs="Times New Roman"/>
-          <w:b/>
-          <w:bCs/>
-          <w:sz w:val="24"/>
-          <w:szCs w:val="24"/>
-          <w:lang w:val="en-US"/>
-        </w:rPr>
-        <w:t xml:space="preserve"> de </w:t>
+        <w:t xml:space="preserve">Auditoría de </w:t>
       </w:r>
       <w:r>
         <w:rPr>
@@ -309,9 +296,6 @@
         <w:p>
           <w:pPr>
             <w:pStyle w:val="TDC1"/>
-            <w:tabs>
-              <w:tab w:val="right" w:leader="dot" w:pos="9350"/>
-            </w:tabs>
             <w:rPr>
               <w:rFonts w:eastAsiaTheme="minorEastAsia"/>
               <w:noProof/>
@@ -388,9 +372,6 @@
         <w:p>
           <w:pPr>
             <w:pStyle w:val="TDC1"/>
-            <w:tabs>
-              <w:tab w:val="right" w:leader="dot" w:pos="9350"/>
-            </w:tabs>
             <w:rPr>
               <w:rFonts w:eastAsiaTheme="minorEastAsia"/>
               <w:noProof/>
@@ -727,9 +708,6 @@
         <w:p>
           <w:pPr>
             <w:pStyle w:val="TDC1"/>
-            <w:tabs>
-              <w:tab w:val="right" w:leader="dot" w:pos="9350"/>
-            </w:tabs>
             <w:rPr>
               <w:rFonts w:eastAsiaTheme="minorEastAsia"/>
               <w:noProof/>
@@ -1201,9 +1179,6 @@
         <w:p>
           <w:pPr>
             <w:pStyle w:val="TDC1"/>
-            <w:tabs>
-              <w:tab w:val="right" w:leader="dot" w:pos="9350"/>
-            </w:tabs>
             <w:rPr>
               <w:rFonts w:eastAsiaTheme="minorEastAsia"/>
               <w:noProof/>
@@ -1475,9 +1450,6 @@
         <w:p>
           <w:pPr>
             <w:pStyle w:val="TDC1"/>
-            <w:tabs>
-              <w:tab w:val="right" w:leader="dot" w:pos="9350"/>
-            </w:tabs>
             <w:rPr>
               <w:rFonts w:eastAsiaTheme="minorEastAsia"/>
               <w:noProof/>
@@ -1545,9 +1517,6 @@
         <w:p>
           <w:pPr>
             <w:pStyle w:val="TDC1"/>
-            <w:tabs>
-              <w:tab w:val="right" w:leader="dot" w:pos="9350"/>
-            </w:tabs>
             <w:rPr>
               <w:rFonts w:eastAsiaTheme="minorEastAsia"/>
               <w:noProof/>
@@ -6070,7 +6039,6 @@
                 <w:lang w:val="en-US"/>
               </w:rPr>
             </w:pPr>
-            <w:proofErr w:type="spellStart"/>
             <w:r>
               <w:rPr>
                 <w:rFonts w:ascii="Times New Roman" w:hAnsi="Times New Roman" w:cs="Times New Roman"/>
@@ -6080,19 +6048,7 @@
                 <w:szCs w:val="24"/>
                 <w:lang w:val="en-US"/>
               </w:rPr>
-              <w:t>Organización</w:t>
-            </w:r>
-            <w:proofErr w:type="spellEnd"/>
-            <w:r>
-              <w:rPr>
-                <w:rFonts w:ascii="Times New Roman" w:hAnsi="Times New Roman" w:cs="Times New Roman"/>
-                <w:b/>
-                <w:bCs/>
-                <w:sz w:val="24"/>
-                <w:szCs w:val="24"/>
-                <w:lang w:val="en-US"/>
-              </w:rPr>
-              <w:t>:</w:t>
+              <w:t>Organización:</w:t>
             </w:r>
             <w:r>
               <w:rPr>
@@ -7627,41 +7583,13 @@
               </w:rPr>
               <w:t xml:space="preserve"> una </w:t>
             </w:r>
-            <w:proofErr w:type="spellStart"/>
-            <w:r>
-              <w:rPr>
-                <w:rFonts w:ascii="Times New Roman" w:hAnsi="Times New Roman" w:cs="Times New Roman"/>
-                <w:sz w:val="24"/>
-                <w:szCs w:val="24"/>
-              </w:rPr>
-              <w:t>registry</w:t>
-            </w:r>
-            <w:proofErr w:type="spellEnd"/>
-            <w:r>
-              <w:rPr>
-                <w:rFonts w:ascii="Times New Roman" w:hAnsi="Times New Roman" w:cs="Times New Roman"/>
-                <w:sz w:val="24"/>
-                <w:szCs w:val="24"/>
-              </w:rPr>
-              <w:t xml:space="preserve"> </w:t>
-            </w:r>
-            <w:proofErr w:type="spellStart"/>
-            <w:r>
-              <w:rPr>
-                <w:rFonts w:ascii="Times New Roman" w:hAnsi="Times New Roman" w:cs="Times New Roman"/>
-                <w:sz w:val="24"/>
-                <w:szCs w:val="24"/>
-              </w:rPr>
-              <w:t>key</w:t>
-            </w:r>
-            <w:proofErr w:type="spellEnd"/>
-            <w:r>
-              <w:rPr>
-                <w:rFonts w:ascii="Times New Roman" w:hAnsi="Times New Roman" w:cs="Times New Roman"/>
-                <w:sz w:val="24"/>
-                <w:szCs w:val="24"/>
-              </w:rPr>
-              <w:t xml:space="preserve"> </w:t>
+            <w:r>
+              <w:rPr>
+                <w:rFonts w:ascii="Times New Roman" w:hAnsi="Times New Roman" w:cs="Times New Roman"/>
+                <w:sz w:val="24"/>
+                <w:szCs w:val="24"/>
+              </w:rPr>
+              <w:t xml:space="preserve">registry key </w:t>
             </w:r>
             <w:r>
               <w:rPr>
@@ -8586,36 +8514,8 @@
           <w:sz w:val="24"/>
           <w:szCs w:val="24"/>
         </w:rPr>
-        <w:t xml:space="preserve"> sistema de Stone </w:t>
-      </w:r>
-      <w:proofErr w:type="spellStart"/>
-      <w:r>
-        <w:rPr>
-          <w:rFonts w:ascii="Times New Roman" w:hAnsi="Times New Roman" w:cs="Times New Roman"/>
-          <w:sz w:val="24"/>
-          <w:szCs w:val="24"/>
-        </w:rPr>
-        <w:t>Tech</w:t>
-      </w:r>
-      <w:proofErr w:type="spellEnd"/>
-      <w:r>
-        <w:rPr>
-          <w:rFonts w:ascii="Times New Roman" w:hAnsi="Times New Roman" w:cs="Times New Roman"/>
-          <w:sz w:val="24"/>
-          <w:szCs w:val="24"/>
-        </w:rPr>
-        <w:t xml:space="preserve"> Unity </w:t>
-      </w:r>
-      <w:proofErr w:type="spellStart"/>
-      <w:r>
-        <w:rPr>
-          <w:rFonts w:ascii="Times New Roman" w:hAnsi="Times New Roman" w:cs="Times New Roman"/>
-          <w:sz w:val="24"/>
-          <w:szCs w:val="24"/>
-        </w:rPr>
-        <w:t>State</w:t>
-      </w:r>
-      <w:proofErr w:type="spellEnd"/>
+        <w:t xml:space="preserve"> sistema de Stone Tech Unity State</w:t>
+      </w:r>
     </w:p>
     <w:p>
       <w:pPr>
@@ -8702,7 +8602,6 @@
           <w:lang w:val="en-US"/>
         </w:rPr>
       </w:pPr>
-      <w:proofErr w:type="spellStart"/>
       <w:r>
         <w:rPr>
           <w:rFonts w:ascii="Times New Roman" w:hAnsi="Times New Roman" w:cs="Times New Roman"/>
@@ -8710,9 +8609,8 @@
           <w:szCs w:val="24"/>
           <w:lang w:val="en-US"/>
         </w:rPr>
-        <w:t>Captura</w:t>
-      </w:r>
-      <w:proofErr w:type="spellEnd"/>
+        <w:t>Captura creando un</w:t>
+      </w:r>
       <w:r>
         <w:rPr>
           <w:rFonts w:ascii="Times New Roman" w:hAnsi="Times New Roman" w:cs="Times New Roman"/>
@@ -8720,56 +8618,7 @@
           <w:szCs w:val="24"/>
           <w:lang w:val="en-US"/>
         </w:rPr>
-        <w:t xml:space="preserve"> </w:t>
-      </w:r>
-      <w:proofErr w:type="spellStart"/>
-      <w:r>
-        <w:rPr>
-          <w:rFonts w:ascii="Times New Roman" w:hAnsi="Times New Roman" w:cs="Times New Roman"/>
-          <w:sz w:val="24"/>
-          <w:szCs w:val="24"/>
-          <w:lang w:val="en-US"/>
-        </w:rPr>
-        <w:t>creando</w:t>
-      </w:r>
-      <w:proofErr w:type="spellEnd"/>
-      <w:r>
-        <w:rPr>
-          <w:rFonts w:ascii="Times New Roman" w:hAnsi="Times New Roman" w:cs="Times New Roman"/>
-          <w:sz w:val="24"/>
-          <w:szCs w:val="24"/>
-          <w:lang w:val="en-US"/>
-        </w:rPr>
-        <w:t xml:space="preserve"> </w:t>
-      </w:r>
-      <w:proofErr w:type="spellStart"/>
-      <w:r>
-        <w:rPr>
-          <w:rFonts w:ascii="Times New Roman" w:hAnsi="Times New Roman" w:cs="Times New Roman"/>
-          <w:sz w:val="24"/>
-          <w:szCs w:val="24"/>
-          <w:lang w:val="en-US"/>
-        </w:rPr>
-        <w:t>un</w:t>
-      </w:r>
-      <w:r>
-        <w:rPr>
-          <w:rFonts w:ascii="Times New Roman" w:hAnsi="Times New Roman" w:cs="Times New Roman"/>
-          <w:sz w:val="24"/>
-          <w:szCs w:val="24"/>
-          <w:lang w:val="en-US"/>
-        </w:rPr>
-        <w:t>a</w:t>
-      </w:r>
-      <w:proofErr w:type="spellEnd"/>
-      <w:r>
-        <w:rPr>
-          <w:rFonts w:ascii="Times New Roman" w:hAnsi="Times New Roman" w:cs="Times New Roman"/>
-          <w:sz w:val="24"/>
-          <w:szCs w:val="24"/>
-          <w:lang w:val="en-US"/>
-        </w:rPr>
-        <w:t xml:space="preserve"> registry key </w:t>
+        <w:t xml:space="preserve">a registry key </w:t>
       </w:r>
       <w:r>
         <w:rPr>
@@ -8891,43 +8740,7 @@
           <w:sz w:val="24"/>
           <w:szCs w:val="24"/>
         </w:rPr>
-        <w:t xml:space="preserve">la </w:t>
-      </w:r>
-      <w:proofErr w:type="spellStart"/>
-      <w:r>
-        <w:rPr>
-          <w:rFonts w:ascii="Times New Roman" w:hAnsi="Times New Roman" w:cs="Times New Roman"/>
-          <w:sz w:val="24"/>
-          <w:szCs w:val="24"/>
-        </w:rPr>
-        <w:t>registry</w:t>
-      </w:r>
-      <w:proofErr w:type="spellEnd"/>
-      <w:r>
-        <w:rPr>
-          <w:rFonts w:ascii="Times New Roman" w:hAnsi="Times New Roman" w:cs="Times New Roman"/>
-          <w:sz w:val="24"/>
-          <w:szCs w:val="24"/>
-        </w:rPr>
-        <w:t xml:space="preserve"> </w:t>
-      </w:r>
-      <w:proofErr w:type="spellStart"/>
-      <w:r>
-        <w:rPr>
-          <w:rFonts w:ascii="Times New Roman" w:hAnsi="Times New Roman" w:cs="Times New Roman"/>
-          <w:sz w:val="24"/>
-          <w:szCs w:val="24"/>
-        </w:rPr>
-        <w:t>key</w:t>
-      </w:r>
-      <w:proofErr w:type="spellEnd"/>
-      <w:r>
-        <w:rPr>
-          <w:rFonts w:ascii="Times New Roman" w:hAnsi="Times New Roman" w:cs="Times New Roman"/>
-          <w:sz w:val="24"/>
-          <w:szCs w:val="24"/>
-        </w:rPr>
-        <w:t xml:space="preserve"> falsa</w:t>
+        <w:t>la registry key falsa</w:t>
       </w:r>
       <w:r>
         <w:rPr>
@@ -9036,43 +8849,7 @@
           <w:sz w:val="24"/>
           <w:szCs w:val="24"/>
         </w:rPr>
-        <w:t xml:space="preserve">Captura del registro luego de haber borrado la </w:t>
-      </w:r>
-      <w:proofErr w:type="spellStart"/>
-      <w:r>
-        <w:rPr>
-          <w:rFonts w:ascii="Times New Roman" w:hAnsi="Times New Roman" w:cs="Times New Roman"/>
-          <w:sz w:val="24"/>
-          <w:szCs w:val="24"/>
-        </w:rPr>
-        <w:t>registry</w:t>
-      </w:r>
-      <w:proofErr w:type="spellEnd"/>
-      <w:r>
-        <w:rPr>
-          <w:rFonts w:ascii="Times New Roman" w:hAnsi="Times New Roman" w:cs="Times New Roman"/>
-          <w:sz w:val="24"/>
-          <w:szCs w:val="24"/>
-        </w:rPr>
-        <w:t xml:space="preserve"> </w:t>
-      </w:r>
-      <w:proofErr w:type="spellStart"/>
-      <w:r>
-        <w:rPr>
-          <w:rFonts w:ascii="Times New Roman" w:hAnsi="Times New Roman" w:cs="Times New Roman"/>
-          <w:sz w:val="24"/>
-          <w:szCs w:val="24"/>
-        </w:rPr>
-        <w:t>key</w:t>
-      </w:r>
-      <w:proofErr w:type="spellEnd"/>
-      <w:r>
-        <w:rPr>
-          <w:rFonts w:ascii="Times New Roman" w:hAnsi="Times New Roman" w:cs="Times New Roman"/>
-          <w:sz w:val="24"/>
-          <w:szCs w:val="24"/>
-        </w:rPr>
-        <w:t xml:space="preserve"> falsa sin </w:t>
+        <w:t xml:space="preserve">Captura del registro luego de haber borrado la registry key falsa sin </w:t>
       </w:r>
       <w:r>
         <w:rPr>
@@ -9172,43 +8949,7 @@
           <w:sz w:val="24"/>
           <w:szCs w:val="24"/>
         </w:rPr>
-        <w:t xml:space="preserve">Los elementos documentales que componen una auditoría de sistemas quedan lo suficientemente claros en el ejemplo expuesto de la compañía Stone </w:t>
-      </w:r>
-      <w:proofErr w:type="spellStart"/>
-      <w:r>
-        <w:rPr>
-          <w:rFonts w:ascii="Times New Roman" w:hAnsi="Times New Roman" w:cs="Times New Roman"/>
-          <w:sz w:val="24"/>
-          <w:szCs w:val="24"/>
-        </w:rPr>
-        <w:t>Tech</w:t>
-      </w:r>
-      <w:proofErr w:type="spellEnd"/>
-      <w:r>
-        <w:rPr>
-          <w:rFonts w:ascii="Times New Roman" w:hAnsi="Times New Roman" w:cs="Times New Roman"/>
-          <w:sz w:val="24"/>
-          <w:szCs w:val="24"/>
-        </w:rPr>
-        <w:t xml:space="preserve"> Unity </w:t>
-      </w:r>
-      <w:proofErr w:type="spellStart"/>
-      <w:r>
-        <w:rPr>
-          <w:rFonts w:ascii="Times New Roman" w:hAnsi="Times New Roman" w:cs="Times New Roman"/>
-          <w:sz w:val="24"/>
-          <w:szCs w:val="24"/>
-        </w:rPr>
-        <w:t>State</w:t>
-      </w:r>
-      <w:proofErr w:type="spellEnd"/>
-      <w:r>
-        <w:rPr>
-          <w:rFonts w:ascii="Times New Roman" w:hAnsi="Times New Roman" w:cs="Times New Roman"/>
-          <w:sz w:val="24"/>
-          <w:szCs w:val="24"/>
-        </w:rPr>
-        <w:t>, aunque el problema fue relativamente fácil y el informe corto, en la realidad suelen ser más extensos, pues</w:t>
+        <w:t>Los elementos documentales que componen una auditoría de sistemas quedan lo suficientemente claros en el ejemplo expuesto de la compañía Stone Tech Unity State, aunque el problema fue relativamente fácil y el informe corto, en la realidad suelen ser más extensos, pues</w:t>
       </w:r>
       <w:r>
         <w:rPr>
@@ -9296,18 +9037,16 @@
           <w:sz w:val="24"/>
           <w:szCs w:val="24"/>
         </w:rPr>
-        <w:t xml:space="preserve">puedan afectar a la compañía, </w:t>
-      </w:r>
-      <w:proofErr w:type="gramStart"/>
-      <w:r>
-        <w:rPr>
-          <w:rFonts w:ascii="Times New Roman" w:hAnsi="Times New Roman" w:cs="Times New Roman"/>
-          <w:sz w:val="24"/>
-          <w:szCs w:val="24"/>
-        </w:rPr>
-        <w:t>y</w:t>
-      </w:r>
-      <w:proofErr w:type="gramEnd"/>
+        <w:t>puedan afectar a la compañía</w:t>
+      </w:r>
+      <w:r>
+        <w:rPr>
+          <w:rFonts w:ascii="Times New Roman" w:hAnsi="Times New Roman" w:cs="Times New Roman"/>
+          <w:sz w:val="24"/>
+          <w:szCs w:val="24"/>
+        </w:rPr>
+        <w:t xml:space="preserve"> y,</w:t>
+      </w:r>
       <w:r>
         <w:rPr>
           <w:rFonts w:ascii="Times New Roman" w:hAnsi="Times New Roman" w:cs="Times New Roman"/>
@@ -12039,9 +11778,11 @@
     <w:autoRedefine/>
     <w:uiPriority w:val="39"/>
     <w:unhideWhenUsed/>
-    <w:rsid w:val="00A27619"/>
+    <w:rsid w:val="008A418D"/>
     <w:pPr>
-      <w:spacing w:after="100"/>
+      <w:tabs>
+        <w:tab w:val="right" w:leader="dot" w:pos="9350"/>
+      </w:tabs>
     </w:pPr>
   </w:style>
   <w:style w:type="character" w:styleId="Hipervnculo">

</xml_diff>